<commit_message>
final ver1.1 BERT 논문리뷰
</commit_message>
<xml_diff>
--- a/sutdy/BERT_mentoring/DeLab_이승건_BERT논문리뷰.docx
+++ b/sutdy/BERT_mentoring/DeLab_이승건_BERT논문리뷰.docx
@@ -88,13 +88,7 @@
         <w:t>석사과정 이승건</w:t>
       </w:r>
     </w:p>
-    <w:p>
-      <w:pPr>
-        <w:rPr>
-          <w:rFonts w:hint="eastAsia"/>
-        </w:rPr>
-      </w:pPr>
-    </w:p>
+    <w:p/>
     <w:p>
       <w:pPr>
         <w:pStyle w:val="a6"/>
@@ -135,11 +129,6 @@
       </w:r>
     </w:p>
     <w:p>
-      <w:pPr>
-        <w:rPr>
-          <w:rFonts w:hint="eastAsia"/>
-        </w:rPr>
-      </w:pPr>
       <w:r>
         <w:rPr>
           <w:rFonts w:hint="eastAsia"/>
@@ -174,28 +163,11 @@
       </w:r>
     </w:p>
     <w:p>
-      <w:pPr>
-        <w:rPr>
-          <w:rFonts w:hint="eastAsia"/>
-        </w:rPr>
-      </w:pPr>
-      <w:r>
-        <w:rPr>
-          <w:rFonts w:hint="eastAsia"/>
-        </w:rPr>
-        <w:t>BERT는 Google에서 발표한 논문에서 제안된 모델이며, Bidirectional Encoder</w:t>
-      </w:r>
-      <w:r>
-        <w:rPr>
-          <w:rFonts w:hint="eastAsia"/>
-        </w:rPr>
-        <w:t xml:space="preserve"> </w:t>
-      </w:r>
-      <w:r>
-        <w:rPr>
-          <w:rFonts w:hint="eastAsia"/>
-        </w:rPr>
-        <w:t xml:space="preserve">Representations from Transformer의 약자이다. 다양한 NLP task에서 혁신적인 성능 향상을 가져왔다고 한다. </w:t>
+      <w:r>
+        <w:rPr>
+          <w:rFonts w:hint="eastAsia"/>
+        </w:rPr>
+        <w:t xml:space="preserve">BERT는 Google에서 발표한 논문에서 제안된 모델이며, Bidirectional Encoder Representations from Transformer의 약자이다. 다양한 NLP task에서 혁신적인 성능 향상을 가져왔다고 한다. </w:t>
       </w:r>
     </w:p>
     <w:p>
@@ -231,11 +203,6 @@
       </w:r>
     </w:p>
     <w:p>
-      <w:pPr>
-        <w:rPr>
-          <w:rFonts w:hint="eastAsia"/>
-        </w:rPr>
-      </w:pPr>
       <w:r>
         <w:rPr>
           <w:rFonts w:hint="eastAsia"/>
@@ -272,7 +239,6 @@
           <w:numId w:val="8"/>
         </w:numPr>
         <w:rPr>
-          <w:rFonts w:hint="eastAsia"/>
           <w:b/>
           <w:bCs/>
           <w:noProof/>
@@ -295,7 +261,6 @@
     <w:p>
       <w:pPr>
         <w:rPr>
-          <w:rFonts w:hint="eastAsia"/>
           <w:b/>
           <w:bCs/>
           <w:noProof/>
@@ -316,7 +281,6 @@
     <w:p>
       <w:pPr>
         <w:rPr>
-          <w:rFonts w:hint="eastAsia"/>
           <w:noProof/>
         </w:rPr>
       </w:pPr>
@@ -378,7 +342,6 @@
     <w:p>
       <w:pPr>
         <w:rPr>
-          <w:rFonts w:hint="eastAsia"/>
           <w:b/>
           <w:bCs/>
           <w:noProof/>
@@ -408,7 +371,6 @@
     <w:p>
       <w:pPr>
         <w:rPr>
-          <w:rFonts w:hint="eastAsia"/>
           <w:noProof/>
         </w:rPr>
       </w:pPr>
@@ -1046,11 +1008,6 @@
       </w:r>
     </w:p>
     <w:p>
-      <w:pPr>
-        <w:rPr>
-          <w:rFonts w:hint="eastAsia"/>
-        </w:rPr>
-      </w:pPr>
       <w:r>
         <w:rPr>
           <w:rFonts w:hint="eastAsia"/>
@@ -1853,11 +1810,6 @@
       </w:r>
     </w:p>
     <w:p>
-      <w:pPr>
-        <w:rPr>
-          <w:rFonts w:hint="eastAsia"/>
-        </w:rPr>
-      </w:pPr>
       <w:r>
         <w:rPr>
           <w:rFonts w:hint="eastAsia"/>
@@ -1866,13 +1818,7 @@
       </w:r>
     </w:p>
     <w:p/>
-    <w:p>
-      <w:pPr>
-        <w:rPr>
-          <w:rFonts w:hint="eastAsia"/>
-        </w:rPr>
-      </w:pPr>
-    </w:p>
+    <w:p/>
     <w:p>
       <w:r>
         <w:rPr>
@@ -2061,11 +2007,6 @@
       </w:r>
     </w:p>
     <w:p>
-      <w:pPr>
-        <w:rPr>
-          <w:rFonts w:hint="eastAsia"/>
-        </w:rPr>
-      </w:pPr>
       <w:r>
         <w:rPr>
           <w:rFonts w:hint="eastAsia"/>
@@ -2355,9 +2296,6 @@
     <w:p>
       <w:pPr>
         <w:jc w:val="center"/>
-        <w:rPr>
-          <w:rFonts w:hint="eastAsia"/>
-        </w:rPr>
       </w:pPr>
       <w:r>
         <w:rPr>
@@ -2449,11 +2387,6 @@
       </w:r>
     </w:p>
     <w:p>
-      <w:pPr>
-        <w:rPr>
-          <w:rFonts w:hint="eastAsia"/>
-        </w:rPr>
-      </w:pPr>
       <w:r>
         <w:rPr>
           <w:rFonts w:hint="eastAsia"/>
@@ -2555,7 +2488,6 @@
     <w:p>
       <w:pPr>
         <w:rPr>
-          <w:rFonts w:hint="eastAsia"/>
           <w:b/>
           <w:bCs/>
           <w:sz w:val="24"/>
@@ -2585,7 +2517,6 @@
     <w:p>
       <w:pPr>
         <w:rPr>
-          <w:rFonts w:hint="eastAsia"/>
           <w:szCs w:val="22"/>
         </w:rPr>
       </w:pPr>
@@ -2686,11 +2617,6 @@
       </w:r>
     </w:p>
     <w:p>
-      <w:pPr>
-        <w:rPr>
-          <w:rFonts w:hint="eastAsia"/>
-        </w:rPr>
-      </w:pPr>
       <w:r>
         <w:rPr>
           <w:rFonts w:hint="eastAsia"/>
@@ -2699,13 +2625,7 @@
         <w:t xml:space="preserve">BERT Large가 더 좋은 성능을 보였으며, 특히 학습 데이터셋의 크기가 작을수록 성능이 우위에 있다. </w:t>
       </w:r>
     </w:p>
-    <w:p>
-      <w:pPr>
-        <w:rPr>
-          <w:rFonts w:hint="eastAsia"/>
-        </w:rPr>
-      </w:pPr>
-    </w:p>
+    <w:p/>
     <w:p>
       <w:pPr>
         <w:rPr>
@@ -2796,7 +2716,7 @@
           <w:noProof/>
         </w:rPr>
         <w:drawing>
-          <wp:inline distT="0" distB="0" distL="0" distR="0" wp14:anchorId="0EA83FC6" wp14:editId="1EC56CDB">
+          <wp:inline distT="0" distB="0" distL="0" distR="0" wp14:anchorId="0EA83FC6" wp14:editId="5CEF986F">
             <wp:extent cx="2120001" cy="1800225"/>
             <wp:effectExtent l="0" t="0" r="0" b="0"/>
             <wp:docPr id="1042277071" name="그림 3"/>
@@ -2928,11 +2848,6 @@
       </w:r>
     </w:p>
     <w:p>
-      <w:pPr>
-        <w:rPr>
-          <w:rFonts w:hint="eastAsia"/>
-        </w:rPr>
-      </w:pPr>
       <w:r>
         <w:rPr>
           <w:rFonts w:hint="eastAsia"/>
@@ -2958,7 +2873,7 @@
           <w:noProof/>
         </w:rPr>
         <w:drawing>
-          <wp:inline distT="0" distB="0" distL="0" distR="0" wp14:anchorId="519BDC4B" wp14:editId="05300892">
+          <wp:inline distT="0" distB="0" distL="0" distR="0" wp14:anchorId="519BDC4B" wp14:editId="0015BC90">
             <wp:extent cx="2143125" cy="1428750"/>
             <wp:effectExtent l="0" t="0" r="9525" b="0"/>
             <wp:docPr id="335498659" name="그림 4"/>
@@ -3008,11 +2923,6 @@
       </w:r>
     </w:p>
     <w:p>
-      <w:pPr>
-        <w:rPr>
-          <w:rFonts w:hint="eastAsia"/>
-        </w:rPr>
-      </w:pPr>
       <w:r>
         <w:rPr>
           <w:rFonts w:hint="eastAsia"/>
@@ -3118,11 +3028,6 @@
       </w:r>
     </w:p>
     <w:p>
-      <w:pPr>
-        <w:rPr>
-          <w:rFonts w:hint="eastAsia"/>
-        </w:rPr>
-      </w:pPr>
       <w:r>
         <w:rPr>
           <w:rFonts w:hint="eastAsia"/>
@@ -3130,13 +3035,7 @@
         <w:t>학습 결과, SWAG 역시 BERT의 성능이 매우, 그리고 가장 좋았다.</w:t>
       </w:r>
     </w:p>
-    <w:p>
-      <w:pPr>
-        <w:rPr>
-          <w:rFonts w:hint="eastAsia"/>
-        </w:rPr>
-      </w:pPr>
-    </w:p>
+    <w:p/>
     <w:p>
       <w:pPr>
         <w:pStyle w:val="a6"/>
@@ -3145,7 +3044,6 @@
           <w:numId w:val="8"/>
         </w:numPr>
         <w:rPr>
-          <w:rFonts w:hint="eastAsia"/>
           <w:b/>
           <w:bCs/>
           <w:sz w:val="40"/>
@@ -3208,11 +3106,6 @@
       </w:r>
     </w:p>
     <w:p>
-      <w:pPr>
-        <w:rPr>
-          <w:rFonts w:hint="eastAsia"/>
-        </w:rPr>
-      </w:pPr>
       <w:r>
         <w:rPr>
           <w:rFonts w:hint="eastAsia"/>
@@ -3303,13 +3196,7 @@
         <w:rPr>
           <w:rFonts w:hint="eastAsia"/>
         </w:rPr>
-        <w:t xml:space="preserve">odel의 크기가 fine-tuning의 정확도에 미치는 영향을 확인해본다. </w:t>
-      </w:r>
-      <w:r>
-        <w:rPr>
-          <w:rFonts w:hint="eastAsia"/>
-        </w:rPr>
-        <w:t>Layer</w:t>
+        <w:t>odel의 크기가 fine-tuning의 정확도에 미치는 영향을 확인해본다. Layer</w:t>
       </w:r>
       <w:r>
         <w:rPr>
@@ -3458,7 +3345,6 @@
     <w:p>
       <w:pPr>
         <w:rPr>
-          <w:rFonts w:hint="eastAsia"/>
           <w:b/>
           <w:bCs/>
           <w:sz w:val="24"/>
@@ -3583,9 +3469,6 @@
     <w:p>
       <w:pPr>
         <w:jc w:val="center"/>
-        <w:rPr>
-          <w:rFonts w:hint="eastAsia"/>
-        </w:rPr>
       </w:pPr>
       <w:r>
         <w:rPr>
@@ -3649,7 +3532,6 @@
           <w:numId w:val="8"/>
         </w:numPr>
         <w:rPr>
-          <w:rFonts w:hint="eastAsia"/>
           <w:b/>
           <w:bCs/>
           <w:sz w:val="40"/>
@@ -3714,11 +3596,6 @@
       </w:r>
     </w:p>
     <w:p>
-      <w:pPr>
-        <w:rPr>
-          <w:rFonts w:hint="eastAsia"/>
-        </w:rPr>
-      </w:pPr>
       <w:r>
         <w:rPr>
           <w:rFonts w:hint="eastAsia"/>
@@ -3754,17 +3631,10 @@
       </w:r>
     </w:p>
     <w:p/>
-    <w:p>
-      <w:pPr>
-        <w:rPr>
-          <w:rFonts w:hint="eastAsia"/>
-        </w:rPr>
-      </w:pPr>
-    </w:p>
-    <w:p>
-      <w:pPr>
-        <w:rPr>
-          <w:rFonts w:hint="eastAsia"/>
+    <w:p/>
+    <w:p>
+      <w:pPr>
+        <w:rPr>
           <w:b/>
           <w:bCs/>
           <w:sz w:val="40"/>
@@ -3814,19 +3684,8 @@
         <w:t xml:space="preserve">사전 학습된 모델을 활용하여 수행하는 특정한 목표 작업을 의미한다. BERT를 예로 들면, 다양한 NLP task에 활용할 수 있는데 이때 적용되는 task가 Downstream task이다. </w:t>
       </w:r>
     </w:p>
-    <w:p>
-      <w:pPr>
-        <w:rPr>
-          <w:rFonts w:hint="eastAsia"/>
-        </w:rPr>
-      </w:pPr>
-    </w:p>
-    <w:p>
-      <w:pPr>
-        <w:rPr>
-          <w:rFonts w:hint="eastAsia"/>
-        </w:rPr>
-      </w:pPr>
+    <w:p/>
+    <w:p>
       <w:r>
         <w:rPr>
           <w:rFonts w:hint="eastAsia"/>
@@ -3867,32 +3726,202 @@
         <w:t>를 학습하는 알고리즘이다.</w:t>
       </w:r>
       <w:r>
+        <w:t xml:space="preserve"> GPT-2 및 </w:t>
+      </w:r>
+      <w:proofErr w:type="spellStart"/>
+      <w:r>
+        <w:t>SentencePiece</w:t>
+      </w:r>
+      <w:proofErr w:type="spellEnd"/>
+      <w:r>
+        <w:t>의 Unigram 모델에서도 사용</w:t>
+      </w:r>
+      <w:r>
+        <w:rPr>
+          <w:rFonts w:hint="eastAsia"/>
+        </w:rPr>
+        <w:t>된다.</w:t>
+      </w:r>
+    </w:p>
+    <w:p/>
+    <w:p>
+      <w:r>
+        <w:rPr>
+          <w:rFonts w:hint="eastAsia"/>
+          <w:b/>
+          <w:bCs/>
+        </w:rPr>
+        <w:t xml:space="preserve">Token </w:t>
+      </w:r>
+      <w:r>
+        <w:rPr>
+          <w:rFonts w:hint="eastAsia"/>
+        </w:rPr>
+        <w:t>embedding vector가</w:t>
+      </w:r>
+      <w:r>
+        <w:rPr>
+          <w:rFonts w:hint="eastAsia"/>
+        </w:rPr>
         <w:t xml:space="preserve"> </w:t>
       </w:r>
       <w:r>
-        <w:t xml:space="preserve">GPT-2 및 </w:t>
-      </w:r>
+        <w:t>tokenization</w:t>
+      </w:r>
+      <w:r>
+        <w:rPr>
+          <w:rFonts w:hint="eastAsia"/>
+        </w:rPr>
+        <w:t xml:space="preserve">되는 </w:t>
+      </w:r>
+      <w:r>
+        <w:rPr>
+          <w:rFonts w:hint="eastAsia"/>
+        </w:rPr>
+        <w:t>과정이다.</w:t>
+      </w:r>
+    </w:p>
+    <w:p>
+      <w:r>
+        <w:rPr>
+          <w:noProof/>
+        </w:rPr>
+        <w:drawing>
+          <wp:inline distT="0" distB="0" distL="0" distR="0" wp14:anchorId="6C966F91" wp14:editId="6325FF8E">
+            <wp:extent cx="5724525" cy="1314450"/>
+            <wp:effectExtent l="0" t="0" r="9525" b="0"/>
+            <wp:docPr id="1407271311" name="그림 1"/>
+            <wp:cNvGraphicFramePr>
+              <a:graphicFrameLocks xmlns:a="http://schemas.openxmlformats.org/drawingml/2006/main" noChangeAspect="1"/>
+            </wp:cNvGraphicFramePr>
+            <a:graphic xmlns:a="http://schemas.openxmlformats.org/drawingml/2006/main">
+              <a:graphicData uri="http://schemas.openxmlformats.org/drawingml/2006/picture">
+                <pic:pic xmlns:pic="http://schemas.openxmlformats.org/drawingml/2006/picture">
+                  <pic:nvPicPr>
+                    <pic:cNvPr id="0" name="Picture 1"/>
+                    <pic:cNvPicPr>
+                      <a:picLocks noChangeAspect="1" noChangeArrowheads="1"/>
+                    </pic:cNvPicPr>
+                  </pic:nvPicPr>
+                  <pic:blipFill>
+                    <a:blip r:embed="rId25">
+                      <a:extLst>
+                        <a:ext uri="{28A0092B-C50C-407E-A947-70E740481C1C}">
+                          <a14:useLocalDpi xmlns:a14="http://schemas.microsoft.com/office/drawing/2010/main" val="0"/>
+                        </a:ext>
+                      </a:extLst>
+                    </a:blip>
+                    <a:srcRect/>
+                    <a:stretch>
+                      <a:fillRect/>
+                    </a:stretch>
+                  </pic:blipFill>
+                  <pic:spPr bwMode="auto">
+                    <a:xfrm>
+                      <a:off x="0" y="0"/>
+                      <a:ext cx="5724525" cy="1314450"/>
+                    </a:xfrm>
+                    <a:prstGeom prst="rect">
+                      <a:avLst/>
+                    </a:prstGeom>
+                    <a:noFill/>
+                    <a:ln>
+                      <a:noFill/>
+                    </a:ln>
+                  </pic:spPr>
+                </pic:pic>
+              </a:graphicData>
+            </a:graphic>
+          </wp:inline>
+        </w:drawing>
+      </w:r>
+    </w:p>
+    <w:p>
       <w:proofErr w:type="spellStart"/>
       <w:r>
-        <w:t>SentencePiece</w:t>
+        <w:rPr>
+          <w:rFonts w:hint="eastAsia"/>
+        </w:rPr>
+        <w:t>ELMo</w:t>
       </w:r>
       <w:proofErr w:type="spellEnd"/>
       <w:r>
-        <w:t>의 Unigram 모델에서도 사용</w:t>
-      </w:r>
-      <w:r>
-        <w:rPr>
-          <w:rFonts w:hint="eastAsia"/>
-        </w:rPr>
-        <w:t>된다.</w:t>
-      </w:r>
-    </w:p>
-    <w:p>
-      <w:pPr>
-        <w:rPr>
-          <w:rFonts w:hint="eastAsia"/>
-        </w:rPr>
-      </w:pPr>
+        <w:rPr>
+          <w:rFonts w:hint="eastAsia"/>
+        </w:rPr>
+        <w:t xml:space="preserve">는 </w:t>
+      </w:r>
+      <w:r>
+        <w:t>bidirectional connection</w:t>
+      </w:r>
+      <w:r>
+        <w:rPr>
+          <w:rFonts w:hint="eastAsia"/>
+        </w:rPr>
+        <w:t>이</w:t>
+      </w:r>
+      <w:r>
+        <w:rPr>
+          <w:rFonts w:hint="eastAsia"/>
+        </w:rPr>
+        <w:t xml:space="preserve">라고 해석될 수 있지만 left to right, right to left를 </w:t>
+      </w:r>
+      <w:proofErr w:type="spellStart"/>
+      <w:r>
+        <w:rPr>
+          <w:rFonts w:hint="eastAsia"/>
+        </w:rPr>
+        <w:t>concat</w:t>
+      </w:r>
+      <w:proofErr w:type="spellEnd"/>
+      <w:r>
+        <w:rPr>
+          <w:rFonts w:hint="eastAsia"/>
+        </w:rPr>
+        <w:t>했을뿐 한 target에 대해 모든 contexts가 고려되지 않아 BERT에 비해 표현력이 떨어질 것이라 예상한다.</w:t>
+      </w:r>
+      <w:r>
+        <w:rPr>
+          <w:rFonts w:hint="eastAsia"/>
+        </w:rPr>
+        <w:t xml:space="preserve"> </w:t>
+      </w:r>
+      <w:r>
+        <w:rPr>
+          <w:rFonts w:hint="eastAsia"/>
+        </w:rPr>
+        <w:t xml:space="preserve">RNN의 특성상 이전 시각의 정보들을 담고 있더라도, LSTM은 gate를 지나며 정보가 삭제/추가되기 때문이다. </w:t>
+      </w:r>
+      <w:r>
+        <w:rPr>
+          <w:rFonts w:hint="eastAsia"/>
+        </w:rPr>
+        <w:t xml:space="preserve">그래서 본 논문을 작성한 저자들도 </w:t>
+      </w:r>
+      <w:r>
+        <w:rPr>
+          <w:rFonts w:hint="eastAsia"/>
+        </w:rPr>
+        <w:t xml:space="preserve">BERT를 </w:t>
+      </w:r>
+      <w:r>
+        <w:rPr>
+          <w:rFonts w:hint="eastAsia"/>
+        </w:rPr>
+        <w:t xml:space="preserve">deep </w:t>
+      </w:r>
+      <w:r>
+        <w:t>bidirectional</w:t>
+      </w:r>
+      <w:r>
+        <w:rPr>
+          <w:rFonts w:hint="eastAsia"/>
+        </w:rPr>
+        <w:t>이라 표현한 것 같다.</w:t>
+      </w:r>
+      <w:r>
+        <w:t xml:space="preserve"> </w:t>
+      </w:r>
     </w:p>
     <w:sectPr>
       <w:pgSz w:w="11906" w:h="16838"/>
@@ -5815,6 +5844,7 @@
   <w:style w:type="character" w:default="1" w:styleId="a0">
     <w:name w:val="Default Paragraph Font"/>
     <w:uiPriority w:val="1"/>
+    <w:semiHidden/>
     <w:unhideWhenUsed/>
   </w:style>
   <w:style w:type="table" w:default="1" w:styleId="a1">

</xml_diff>